<commit_message>
Hoan Thanh Nhung Bai Con Lai
</commit_message>
<xml_diff>
--- a/Demo.docx
+++ b/Demo.docx
@@ -1,6 +1,6 @@
 
 <file path=word/document.xml><?xml version="1.0" encoding="utf-8"?>
-<w:document xmlns:wpc="http://schemas.microsoft.com/office/word/2010/wordprocessingCanvas" xmlns:mc="http://schemas.openxmlformats.org/markup-compatibility/2006" xmlns:o="urn:schemas-microsoft-com:office:office" xmlns:r="http://schemas.openxmlformats.org/officeDocument/2006/relationships" xmlns:m="http://schemas.openxmlformats.org/officeDocument/2006/math" xmlns:v="urn:schemas-microsoft-com:vml" xmlns:wp14="http://schemas.microsoft.com/office/word/2010/wordprocessingDrawing" xmlns:wp="http://schemas.openxmlformats.org/drawingml/2006/wordprocessingDrawing" xmlns:w10="urn:schemas-microsoft-com:office:word" xmlns:w="http://schemas.openxmlformats.org/wordprocessingml/2006/main" xmlns:w14="http://schemas.microsoft.com/office/word/2010/wordml" xmlns:w15="http://schemas.microsoft.com/office/word/2012/wordml" xmlns:wpg="http://schemas.microsoft.com/office/word/2010/wordprocessingGroup" xmlns:wpi="http://schemas.microsoft.com/office/word/2010/wordprocessingInk" xmlns:wne="http://schemas.microsoft.com/office/word/2006/wordml" xmlns:wps="http://schemas.microsoft.com/office/word/2010/wordprocessingShape" mc:Ignorable="w14 w15 wp14">
+<w:document xmlns:wpc="http://schemas.microsoft.com/office/word/2010/wordprocessingCanvas" xmlns:cx="http://schemas.microsoft.com/office/drawing/2014/chartex" xmlns:cx1="http://schemas.microsoft.com/office/drawing/2015/9/8/chartex" xmlns:cx2="http://schemas.microsoft.com/office/drawing/2015/10/21/chartex" xmlns:cx3="http://schemas.microsoft.com/office/drawing/2016/5/9/chartex" xmlns:cx4="http://schemas.microsoft.com/office/drawing/2016/5/10/chartex" xmlns:cx5="http://schemas.microsoft.com/office/drawing/2016/5/11/chartex" xmlns:cx6="http://schemas.microsoft.com/office/drawing/2016/5/12/chartex" xmlns:cx7="http://schemas.microsoft.com/office/drawing/2016/5/13/chartex" xmlns:cx8="http://schemas.microsoft.com/office/drawing/2016/5/14/chartex" xmlns:mc="http://schemas.openxmlformats.org/markup-compatibility/2006" xmlns:aink="http://schemas.microsoft.com/office/drawing/2016/ink" xmlns:am3d="http://schemas.microsoft.com/office/drawing/2017/model3d" xmlns:o="urn:schemas-microsoft-com:office:office" xmlns:oel="http://schemas.microsoft.com/office/2019/extlst" xmlns:r="http://schemas.openxmlformats.org/officeDocument/2006/relationships" xmlns:m="http://schemas.openxmlformats.org/officeDocument/2006/math" xmlns:v="urn:schemas-microsoft-com:vml" xmlns:wp14="http://schemas.microsoft.com/office/word/2010/wordprocessingDrawing" xmlns:wp="http://schemas.openxmlformats.org/drawingml/2006/wordprocessingDrawing" xmlns:w10="urn:schemas-microsoft-com:office:word" xmlns:w="http://schemas.openxmlformats.org/wordprocessingml/2006/main" xmlns:w14="http://schemas.microsoft.com/office/word/2010/wordml" xmlns:w15="http://schemas.microsoft.com/office/word/2012/wordml" xmlns:w16cex="http://schemas.microsoft.com/office/word/2018/wordml/cex" xmlns:w16cid="http://schemas.microsoft.com/office/word/2016/wordml/cid" xmlns:w16="http://schemas.microsoft.com/office/word/2018/wordml" xmlns:w16sdtdh="http://schemas.microsoft.com/office/word/2020/wordml/sdtdatahash" xmlns:w16se="http://schemas.microsoft.com/office/word/2015/wordml/symex" xmlns:wpg="http://schemas.microsoft.com/office/word/2010/wordprocessingGroup" xmlns:wpi="http://schemas.microsoft.com/office/word/2010/wordprocessingInk" xmlns:wne="http://schemas.microsoft.com/office/word/2006/wordml" xmlns:wps="http://schemas.microsoft.com/office/word/2010/wordprocessingShape" mc:Ignorable="w14 w15 w16se w16cid w16 w16cex w16sdtdh wp14">
   <w:body>
     <w:p>
       <w:pPr>
@@ -22,8 +22,11 @@
     <w:p/>
     <w:p>
       <w:r>
+        <w:rPr>
+          <w:noProof/>
+        </w:rPr>
         <w:drawing>
-          <wp:inline distT="0" distB="0" distL="0" distR="0" wp14:anchorId="083015F9" wp14:editId="4EED50B6">
+          <wp:inline distT="0" distB="0" distL="0" distR="0" wp14:anchorId="7327CE16" wp14:editId="591A057F">
             <wp:extent cx="5943600" cy="6322060"/>
             <wp:effectExtent l="0" t="0" r="0" b="2540"/>
             <wp:docPr id="1" name="Picture 1"/>
@@ -88,12 +91,13 @@
       <w:r>
         <w:rPr>
           <w:rFonts w:ascii="Times New Roman" w:hAnsi="Times New Roman" w:cs="Times New Roman"/>
+          <w:noProof/>
           <w:sz w:val="28"/>
           <w:szCs w:val="28"/>
         </w:rPr>
         <w:lastRenderedPageBreak/>
         <w:drawing>
-          <wp:inline distT="0" distB="0" distL="0" distR="0" wp14:anchorId="0E6E3270" wp14:editId="6B653DB8">
+          <wp:inline distT="0" distB="0" distL="0" distR="0" wp14:anchorId="5651BB5E" wp14:editId="188DE403">
             <wp:extent cx="5943600" cy="5487035"/>
             <wp:effectExtent l="0" t="0" r="0" b="0"/>
             <wp:docPr id="3" name="Picture 3"/>
@@ -163,16 +167,16 @@
           <w:szCs w:val="28"/>
         </w:rPr>
       </w:pPr>
-      <w:bookmarkStart w:id="0" w:name="_GoBack"/>
-      <w:r>
-        <w:rPr>
-          <w:rFonts w:ascii="Times New Roman" w:hAnsi="Times New Roman" w:cs="Times New Roman"/>
+      <w:r>
+        <w:rPr>
+          <w:rFonts w:ascii="Times New Roman" w:hAnsi="Times New Roman" w:cs="Times New Roman"/>
+          <w:noProof/>
           <w:sz w:val="28"/>
           <w:szCs w:val="28"/>
         </w:rPr>
         <w:lastRenderedPageBreak/>
         <w:drawing>
-          <wp:inline distT="0" distB="0" distL="0" distR="0" wp14:anchorId="530A573A" wp14:editId="5B61E4F4">
+          <wp:inline distT="0" distB="0" distL="0" distR="0" wp14:anchorId="1670F8EC" wp14:editId="070A2132">
             <wp:extent cx="5943600" cy="5833745"/>
             <wp:effectExtent l="0" t="0" r="0" b="0"/>
             <wp:docPr id="4" name="Picture 4"/>
@@ -207,7 +211,6 @@
           </wp:inline>
         </w:drawing>
       </w:r>
-      <w:bookmarkEnd w:id="0"/>
     </w:p>
     <w:p>
       <w:pPr>
@@ -246,12 +249,13 @@
       <w:r>
         <w:rPr>
           <w:rFonts w:ascii="Times New Roman" w:hAnsi="Times New Roman" w:cs="Times New Roman"/>
+          <w:noProof/>
           <w:sz w:val="28"/>
           <w:szCs w:val="28"/>
         </w:rPr>
         <w:lastRenderedPageBreak/>
         <w:drawing>
-          <wp:inline distT="0" distB="0" distL="0" distR="0" wp14:anchorId="10BAC4D1" wp14:editId="6663827B">
+          <wp:inline distT="0" distB="0" distL="0" distR="0" wp14:anchorId="2AA83C21" wp14:editId="131783F9">
             <wp:extent cx="5943600" cy="5619115"/>
             <wp:effectExtent l="0" t="0" r="0" b="635"/>
             <wp:docPr id="5" name="Picture 5"/>
@@ -321,6 +325,580 @@
           <w:szCs w:val="28"/>
         </w:rPr>
       </w:pPr>
+      <w:r>
+        <w:rPr>
+          <w:rFonts w:ascii="Times New Roman" w:hAnsi="Times New Roman" w:cs="Times New Roman"/>
+          <w:sz w:val="28"/>
+          <w:szCs w:val="28"/>
+        </w:rPr>
+        <w:lastRenderedPageBreak/>
+        <w:drawing>
+          <wp:inline distT="0" distB="0" distL="0" distR="0" wp14:anchorId="5B40F60E" wp14:editId="254BEE80">
+            <wp:extent cx="5943600" cy="3886200"/>
+            <wp:effectExtent l="0" t="0" r="0" b="0"/>
+            <wp:docPr id="98769333" name="Hình ảnh 1" descr="Ảnh có chứa văn bản, ảnh chụp màn hình, phần mềm, màn hình&#10;&#10;Mô tả được tạo tự động"/>
+            <wp:cNvGraphicFramePr>
+              <a:graphicFrameLocks xmlns:a="http://schemas.openxmlformats.org/drawingml/2006/main" noChangeAspect="1"/>
+            </wp:cNvGraphicFramePr>
+            <a:graphic xmlns:a="http://schemas.openxmlformats.org/drawingml/2006/main">
+              <a:graphicData uri="http://schemas.openxmlformats.org/drawingml/2006/picture">
+                <pic:pic xmlns:pic="http://schemas.openxmlformats.org/drawingml/2006/picture">
+                  <pic:nvPicPr>
+                    <pic:cNvPr id="98769333" name="Hình ảnh 1" descr="Ảnh có chứa văn bản, ảnh chụp màn hình, phần mềm, màn hình&#10;&#10;Mô tả được tạo tự động"/>
+                    <pic:cNvPicPr/>
+                  </pic:nvPicPr>
+                  <pic:blipFill>
+                    <a:blip r:embed="rId8"/>
+                    <a:stretch>
+                      <a:fillRect/>
+                    </a:stretch>
+                  </pic:blipFill>
+                  <pic:spPr>
+                    <a:xfrm>
+                      <a:off x="0" y="0"/>
+                      <a:ext cx="5943600" cy="3886200"/>
+                    </a:xfrm>
+                    <a:prstGeom prst="rect">
+                      <a:avLst/>
+                    </a:prstGeom>
+                  </pic:spPr>
+                </pic:pic>
+              </a:graphicData>
+            </a:graphic>
+          </wp:inline>
+        </w:drawing>
+      </w:r>
+    </w:p>
+    <w:p>
+      <w:pPr>
+        <w:rPr>
+          <w:rFonts w:ascii="Times New Roman" w:hAnsi="Times New Roman" w:cs="Times New Roman"/>
+          <w:sz w:val="28"/>
+          <w:szCs w:val="28"/>
+        </w:rPr>
+      </w:pPr>
+      <w:r>
+        <w:rPr>
+          <w:rFonts w:ascii="Times New Roman" w:hAnsi="Times New Roman" w:cs="Times New Roman"/>
+          <w:sz w:val="28"/>
+          <w:szCs w:val="28"/>
+        </w:rPr>
+        <w:drawing>
+          <wp:inline distT="0" distB="0" distL="0" distR="0" wp14:anchorId="44D6C5A0" wp14:editId="274743B0">
+            <wp:extent cx="5943600" cy="2738120"/>
+            <wp:effectExtent l="0" t="0" r="0" b="5080"/>
+            <wp:docPr id="1072668409" name="Hình ảnh 1" descr="Ảnh có chứa ảnh chụp màn hình, văn bản, phần mềm&#10;&#10;Mô tả được tạo tự động"/>
+            <wp:cNvGraphicFramePr>
+              <a:graphicFrameLocks xmlns:a="http://schemas.openxmlformats.org/drawingml/2006/main" noChangeAspect="1"/>
+            </wp:cNvGraphicFramePr>
+            <a:graphic xmlns:a="http://schemas.openxmlformats.org/drawingml/2006/main">
+              <a:graphicData uri="http://schemas.openxmlformats.org/drawingml/2006/picture">
+                <pic:pic xmlns:pic="http://schemas.openxmlformats.org/drawingml/2006/picture">
+                  <pic:nvPicPr>
+                    <pic:cNvPr id="1072668409" name="Hình ảnh 1" descr="Ảnh có chứa ảnh chụp màn hình, văn bản, phần mềm&#10;&#10;Mô tả được tạo tự động"/>
+                    <pic:cNvPicPr/>
+                  </pic:nvPicPr>
+                  <pic:blipFill>
+                    <a:blip r:embed="rId9"/>
+                    <a:stretch>
+                      <a:fillRect/>
+                    </a:stretch>
+                  </pic:blipFill>
+                  <pic:spPr>
+                    <a:xfrm>
+                      <a:off x="0" y="0"/>
+                      <a:ext cx="5943600" cy="2738120"/>
+                    </a:xfrm>
+                    <a:prstGeom prst="rect">
+                      <a:avLst/>
+                    </a:prstGeom>
+                  </pic:spPr>
+                </pic:pic>
+              </a:graphicData>
+            </a:graphic>
+          </wp:inline>
+        </w:drawing>
+      </w:r>
+    </w:p>
+    <w:p>
+      <w:pPr>
+        <w:rPr>
+          <w:rFonts w:ascii="Times New Roman" w:hAnsi="Times New Roman" w:cs="Times New Roman"/>
+          <w:sz w:val="28"/>
+          <w:szCs w:val="28"/>
+        </w:rPr>
+      </w:pPr>
+      <w:r>
+        <w:rPr>
+          <w:rFonts w:ascii="Times New Roman" w:hAnsi="Times New Roman" w:cs="Times New Roman"/>
+          <w:sz w:val="28"/>
+          <w:szCs w:val="28"/>
+        </w:rPr>
+        <w:t>Bai 6:</w:t>
+      </w:r>
+    </w:p>
+    <w:p>
+      <w:pPr>
+        <w:rPr>
+          <w:rFonts w:ascii="Times New Roman" w:hAnsi="Times New Roman" w:cs="Times New Roman"/>
+          <w:sz w:val="28"/>
+          <w:szCs w:val="28"/>
+        </w:rPr>
+      </w:pPr>
+      <w:r>
+        <w:rPr>
+          <w:rFonts w:ascii="Times New Roman" w:hAnsi="Times New Roman" w:cs="Times New Roman"/>
+          <w:sz w:val="28"/>
+          <w:szCs w:val="28"/>
+        </w:rPr>
+        <w:lastRenderedPageBreak/>
+        <w:drawing>
+          <wp:inline distT="0" distB="0" distL="0" distR="0" wp14:anchorId="6030B223" wp14:editId="1DD5FC86">
+            <wp:extent cx="5943600" cy="3611880"/>
+            <wp:effectExtent l="0" t="0" r="0" b="7620"/>
+            <wp:docPr id="1650263191" name="Hình ảnh 1" descr="Ảnh có chứa văn bản, ảnh chụp màn hình, màn hình, phần mềm&#10;&#10;Mô tả được tạo tự động"/>
+            <wp:cNvGraphicFramePr>
+              <a:graphicFrameLocks xmlns:a="http://schemas.openxmlformats.org/drawingml/2006/main" noChangeAspect="1"/>
+            </wp:cNvGraphicFramePr>
+            <a:graphic xmlns:a="http://schemas.openxmlformats.org/drawingml/2006/main">
+              <a:graphicData uri="http://schemas.openxmlformats.org/drawingml/2006/picture">
+                <pic:pic xmlns:pic="http://schemas.openxmlformats.org/drawingml/2006/picture">
+                  <pic:nvPicPr>
+                    <pic:cNvPr id="1650263191" name="Hình ảnh 1" descr="Ảnh có chứa văn bản, ảnh chụp màn hình, màn hình, phần mềm&#10;&#10;Mô tả được tạo tự động"/>
+                    <pic:cNvPicPr/>
+                  </pic:nvPicPr>
+                  <pic:blipFill>
+                    <a:blip r:embed="rId10"/>
+                    <a:stretch>
+                      <a:fillRect/>
+                    </a:stretch>
+                  </pic:blipFill>
+                  <pic:spPr>
+                    <a:xfrm>
+                      <a:off x="0" y="0"/>
+                      <a:ext cx="5943600" cy="3611880"/>
+                    </a:xfrm>
+                    <a:prstGeom prst="rect">
+                      <a:avLst/>
+                    </a:prstGeom>
+                  </pic:spPr>
+                </pic:pic>
+              </a:graphicData>
+            </a:graphic>
+          </wp:inline>
+        </w:drawing>
+      </w:r>
+    </w:p>
+    <w:p>
+      <w:pPr>
+        <w:rPr>
+          <w:rFonts w:ascii="Times New Roman" w:hAnsi="Times New Roman" w:cs="Times New Roman"/>
+          <w:sz w:val="28"/>
+          <w:szCs w:val="28"/>
+        </w:rPr>
+      </w:pPr>
+      <w:r>
+        <w:rPr>
+          <w:rFonts w:ascii="Times New Roman" w:hAnsi="Times New Roman" w:cs="Times New Roman"/>
+          <w:sz w:val="28"/>
+          <w:szCs w:val="28"/>
+        </w:rPr>
+        <w:drawing>
+          <wp:inline distT="0" distB="0" distL="0" distR="0" wp14:anchorId="794B7676" wp14:editId="1E4C531E">
+            <wp:extent cx="5943600" cy="2519680"/>
+            <wp:effectExtent l="0" t="0" r="0" b="0"/>
+            <wp:docPr id="1163698088" name="Hình ảnh 1" descr="Ảnh có chứa văn bản, ảnh chụp màn hình, Phông chữ, số&#10;&#10;Mô tả được tạo tự động"/>
+            <wp:cNvGraphicFramePr>
+              <a:graphicFrameLocks xmlns:a="http://schemas.openxmlformats.org/drawingml/2006/main" noChangeAspect="1"/>
+            </wp:cNvGraphicFramePr>
+            <a:graphic xmlns:a="http://schemas.openxmlformats.org/drawingml/2006/main">
+              <a:graphicData uri="http://schemas.openxmlformats.org/drawingml/2006/picture">
+                <pic:pic xmlns:pic="http://schemas.openxmlformats.org/drawingml/2006/picture">
+                  <pic:nvPicPr>
+                    <pic:cNvPr id="1163698088" name="Hình ảnh 1" descr="Ảnh có chứa văn bản, ảnh chụp màn hình, Phông chữ, số&#10;&#10;Mô tả được tạo tự động"/>
+                    <pic:cNvPicPr/>
+                  </pic:nvPicPr>
+                  <pic:blipFill>
+                    <a:blip r:embed="rId11"/>
+                    <a:stretch>
+                      <a:fillRect/>
+                    </a:stretch>
+                  </pic:blipFill>
+                  <pic:spPr>
+                    <a:xfrm>
+                      <a:off x="0" y="0"/>
+                      <a:ext cx="5943600" cy="2519680"/>
+                    </a:xfrm>
+                    <a:prstGeom prst="rect">
+                      <a:avLst/>
+                    </a:prstGeom>
+                  </pic:spPr>
+                </pic:pic>
+              </a:graphicData>
+            </a:graphic>
+          </wp:inline>
+        </w:drawing>
+      </w:r>
+    </w:p>
+    <w:p>
+      <w:pPr>
+        <w:rPr>
+          <w:rFonts w:ascii="Times New Roman" w:hAnsi="Times New Roman" w:cs="Times New Roman"/>
+          <w:sz w:val="28"/>
+          <w:szCs w:val="28"/>
+        </w:rPr>
+      </w:pPr>
+      <w:r>
+        <w:rPr>
+          <w:rFonts w:ascii="Times New Roman" w:hAnsi="Times New Roman" w:cs="Times New Roman"/>
+          <w:sz w:val="28"/>
+          <w:szCs w:val="28"/>
+        </w:rPr>
+        <w:t>Bai 7:</w:t>
+      </w:r>
+    </w:p>
+    <w:p>
+      <w:pPr>
+        <w:rPr>
+          <w:rFonts w:ascii="Times New Roman" w:hAnsi="Times New Roman" w:cs="Times New Roman"/>
+          <w:sz w:val="28"/>
+          <w:szCs w:val="28"/>
+        </w:rPr>
+      </w:pPr>
+      <w:r>
+        <w:rPr>
+          <w:rFonts w:ascii="Times New Roman" w:hAnsi="Times New Roman" w:cs="Times New Roman"/>
+          <w:sz w:val="28"/>
+          <w:szCs w:val="28"/>
+        </w:rPr>
+        <w:lastRenderedPageBreak/>
+        <w:drawing>
+          <wp:inline distT="0" distB="0" distL="0" distR="0" wp14:anchorId="54E63646" wp14:editId="103E4F34">
+            <wp:extent cx="5943600" cy="4359910"/>
+            <wp:effectExtent l="0" t="0" r="0" b="2540"/>
+            <wp:docPr id="470807500" name="Hình ảnh 1" descr="Ảnh có chứa văn bản, ảnh chụp màn hình, màn hình, phần mềm&#10;&#10;Mô tả được tạo tự động"/>
+            <wp:cNvGraphicFramePr>
+              <a:graphicFrameLocks xmlns:a="http://schemas.openxmlformats.org/drawingml/2006/main" noChangeAspect="1"/>
+            </wp:cNvGraphicFramePr>
+            <a:graphic xmlns:a="http://schemas.openxmlformats.org/drawingml/2006/main">
+              <a:graphicData uri="http://schemas.openxmlformats.org/drawingml/2006/picture">
+                <pic:pic xmlns:pic="http://schemas.openxmlformats.org/drawingml/2006/picture">
+                  <pic:nvPicPr>
+                    <pic:cNvPr id="470807500" name="Hình ảnh 1" descr="Ảnh có chứa văn bản, ảnh chụp màn hình, màn hình, phần mềm&#10;&#10;Mô tả được tạo tự động"/>
+                    <pic:cNvPicPr/>
+                  </pic:nvPicPr>
+                  <pic:blipFill>
+                    <a:blip r:embed="rId12"/>
+                    <a:stretch>
+                      <a:fillRect/>
+                    </a:stretch>
+                  </pic:blipFill>
+                  <pic:spPr>
+                    <a:xfrm>
+                      <a:off x="0" y="0"/>
+                      <a:ext cx="5943600" cy="4359910"/>
+                    </a:xfrm>
+                    <a:prstGeom prst="rect">
+                      <a:avLst/>
+                    </a:prstGeom>
+                  </pic:spPr>
+                </pic:pic>
+              </a:graphicData>
+            </a:graphic>
+          </wp:inline>
+        </w:drawing>
+      </w:r>
+    </w:p>
+    <w:p>
+      <w:pPr>
+        <w:rPr>
+          <w:rFonts w:ascii="Times New Roman" w:hAnsi="Times New Roman" w:cs="Times New Roman"/>
+          <w:sz w:val="28"/>
+          <w:szCs w:val="28"/>
+        </w:rPr>
+      </w:pPr>
+      <w:r>
+        <w:rPr>
+          <w:rFonts w:ascii="Times New Roman" w:hAnsi="Times New Roman" w:cs="Times New Roman"/>
+          <w:sz w:val="28"/>
+          <w:szCs w:val="28"/>
+        </w:rPr>
+        <w:drawing>
+          <wp:inline distT="0" distB="0" distL="0" distR="0" wp14:anchorId="337218FC" wp14:editId="5725E15A">
+            <wp:extent cx="5943600" cy="1060450"/>
+            <wp:effectExtent l="0" t="0" r="0" b="6350"/>
+            <wp:docPr id="329254661" name="Hình ảnh 1" descr="Ảnh có chứa văn bản, Phông chữ, hàng, ảnh chụp màn hình&#10;&#10;Mô tả được tạo tự động"/>
+            <wp:cNvGraphicFramePr>
+              <a:graphicFrameLocks xmlns:a="http://schemas.openxmlformats.org/drawingml/2006/main" noChangeAspect="1"/>
+            </wp:cNvGraphicFramePr>
+            <a:graphic xmlns:a="http://schemas.openxmlformats.org/drawingml/2006/main">
+              <a:graphicData uri="http://schemas.openxmlformats.org/drawingml/2006/picture">
+                <pic:pic xmlns:pic="http://schemas.openxmlformats.org/drawingml/2006/picture">
+                  <pic:nvPicPr>
+                    <pic:cNvPr id="329254661" name="Hình ảnh 1" descr="Ảnh có chứa văn bản, Phông chữ, hàng, ảnh chụp màn hình&#10;&#10;Mô tả được tạo tự động"/>
+                    <pic:cNvPicPr/>
+                  </pic:nvPicPr>
+                  <pic:blipFill>
+                    <a:blip r:embed="rId13"/>
+                    <a:stretch>
+                      <a:fillRect/>
+                    </a:stretch>
+                  </pic:blipFill>
+                  <pic:spPr>
+                    <a:xfrm>
+                      <a:off x="0" y="0"/>
+                      <a:ext cx="5943600" cy="1060450"/>
+                    </a:xfrm>
+                    <a:prstGeom prst="rect">
+                      <a:avLst/>
+                    </a:prstGeom>
+                  </pic:spPr>
+                </pic:pic>
+              </a:graphicData>
+            </a:graphic>
+          </wp:inline>
+        </w:drawing>
+      </w:r>
+    </w:p>
+    <w:p>
+      <w:pPr>
+        <w:rPr>
+          <w:rFonts w:ascii="Times New Roman" w:hAnsi="Times New Roman" w:cs="Times New Roman"/>
+          <w:sz w:val="28"/>
+          <w:szCs w:val="28"/>
+        </w:rPr>
+      </w:pPr>
+      <w:r>
+        <w:rPr>
+          <w:rFonts w:ascii="Times New Roman" w:hAnsi="Times New Roman" w:cs="Times New Roman"/>
+          <w:sz w:val="28"/>
+          <w:szCs w:val="28"/>
+        </w:rPr>
+        <w:t xml:space="preserve">Bai 8: </w:t>
+      </w:r>
+    </w:p>
+    <w:p>
+      <w:pPr>
+        <w:rPr>
+          <w:rFonts w:ascii="Times New Roman" w:hAnsi="Times New Roman" w:cs="Times New Roman"/>
+          <w:sz w:val="28"/>
+          <w:szCs w:val="28"/>
+        </w:rPr>
+      </w:pPr>
+      <w:r>
+        <w:rPr>
+          <w:rFonts w:ascii="Times New Roman" w:hAnsi="Times New Roman" w:cs="Times New Roman"/>
+          <w:sz w:val="28"/>
+          <w:szCs w:val="28"/>
+        </w:rPr>
+        <w:lastRenderedPageBreak/>
+        <w:drawing>
+          <wp:inline distT="0" distB="0" distL="0" distR="0" wp14:anchorId="73455DB2" wp14:editId="5A51ABB6">
+            <wp:extent cx="5943600" cy="5191760"/>
+            <wp:effectExtent l="0" t="0" r="0" b="8890"/>
+            <wp:docPr id="211405264" name="Hình ảnh 1" descr="Ảnh có chứa văn bản, ảnh chụp màn hình, màn hình, phần mềm&#10;&#10;Mô tả được tạo tự động"/>
+            <wp:cNvGraphicFramePr>
+              <a:graphicFrameLocks xmlns:a="http://schemas.openxmlformats.org/drawingml/2006/main" noChangeAspect="1"/>
+            </wp:cNvGraphicFramePr>
+            <a:graphic xmlns:a="http://schemas.openxmlformats.org/drawingml/2006/main">
+              <a:graphicData uri="http://schemas.openxmlformats.org/drawingml/2006/picture">
+                <pic:pic xmlns:pic="http://schemas.openxmlformats.org/drawingml/2006/picture">
+                  <pic:nvPicPr>
+                    <pic:cNvPr id="211405264" name="Hình ảnh 1" descr="Ảnh có chứa văn bản, ảnh chụp màn hình, màn hình, phần mềm&#10;&#10;Mô tả được tạo tự động"/>
+                    <pic:cNvPicPr/>
+                  </pic:nvPicPr>
+                  <pic:blipFill>
+                    <a:blip r:embed="rId14"/>
+                    <a:stretch>
+                      <a:fillRect/>
+                    </a:stretch>
+                  </pic:blipFill>
+                  <pic:spPr>
+                    <a:xfrm>
+                      <a:off x="0" y="0"/>
+                      <a:ext cx="5943600" cy="5191760"/>
+                    </a:xfrm>
+                    <a:prstGeom prst="rect">
+                      <a:avLst/>
+                    </a:prstGeom>
+                  </pic:spPr>
+                </pic:pic>
+              </a:graphicData>
+            </a:graphic>
+          </wp:inline>
+        </w:drawing>
+      </w:r>
+    </w:p>
+    <w:p>
+      <w:pPr>
+        <w:rPr>
+          <w:rFonts w:ascii="Times New Roman" w:hAnsi="Times New Roman" w:cs="Times New Roman"/>
+          <w:sz w:val="28"/>
+          <w:szCs w:val="28"/>
+        </w:rPr>
+      </w:pPr>
+      <w:r>
+        <w:rPr>
+          <w:rFonts w:ascii="Times New Roman" w:hAnsi="Times New Roman" w:cs="Times New Roman"/>
+          <w:sz w:val="28"/>
+          <w:szCs w:val="28"/>
+        </w:rPr>
+        <w:drawing>
+          <wp:inline distT="0" distB="0" distL="0" distR="0" wp14:anchorId="07C28B68" wp14:editId="274F1FE1">
+            <wp:extent cx="5943600" cy="1570990"/>
+            <wp:effectExtent l="0" t="0" r="0" b="0"/>
+            <wp:docPr id="678874677" name="Hình ảnh 1" descr="Ảnh có chứa văn bản, Phông chữ, hàng, số&#10;&#10;Mô tả được tạo tự động"/>
+            <wp:cNvGraphicFramePr>
+              <a:graphicFrameLocks xmlns:a="http://schemas.openxmlformats.org/drawingml/2006/main" noChangeAspect="1"/>
+            </wp:cNvGraphicFramePr>
+            <a:graphic xmlns:a="http://schemas.openxmlformats.org/drawingml/2006/main">
+              <a:graphicData uri="http://schemas.openxmlformats.org/drawingml/2006/picture">
+                <pic:pic xmlns:pic="http://schemas.openxmlformats.org/drawingml/2006/picture">
+                  <pic:nvPicPr>
+                    <pic:cNvPr id="678874677" name="Hình ảnh 1" descr="Ảnh có chứa văn bản, Phông chữ, hàng, số&#10;&#10;Mô tả được tạo tự động"/>
+                    <pic:cNvPicPr/>
+                  </pic:nvPicPr>
+                  <pic:blipFill>
+                    <a:blip r:embed="rId15"/>
+                    <a:stretch>
+                      <a:fillRect/>
+                    </a:stretch>
+                  </pic:blipFill>
+                  <pic:spPr>
+                    <a:xfrm>
+                      <a:off x="0" y="0"/>
+                      <a:ext cx="5943600" cy="1570990"/>
+                    </a:xfrm>
+                    <a:prstGeom prst="rect">
+                      <a:avLst/>
+                    </a:prstGeom>
+                  </pic:spPr>
+                </pic:pic>
+              </a:graphicData>
+            </a:graphic>
+          </wp:inline>
+        </w:drawing>
+      </w:r>
+    </w:p>
+    <w:p>
+      <w:pPr>
+        <w:rPr>
+          <w:rFonts w:ascii="Times New Roman" w:hAnsi="Times New Roman" w:cs="Times New Roman"/>
+          <w:sz w:val="28"/>
+          <w:szCs w:val="28"/>
+        </w:rPr>
+      </w:pPr>
+      <w:r>
+        <w:rPr>
+          <w:rFonts w:ascii="Times New Roman" w:hAnsi="Times New Roman" w:cs="Times New Roman"/>
+          <w:sz w:val="28"/>
+          <w:szCs w:val="28"/>
+        </w:rPr>
+        <w:t>Bai 9:</w:t>
+      </w:r>
+    </w:p>
+    <w:p>
+      <w:pPr>
+        <w:rPr>
+          <w:rFonts w:ascii="Times New Roman" w:hAnsi="Times New Roman" w:cs="Times New Roman"/>
+          <w:sz w:val="28"/>
+          <w:szCs w:val="28"/>
+        </w:rPr>
+      </w:pPr>
+      <w:r>
+        <w:rPr>
+          <w:rFonts w:ascii="Times New Roman" w:hAnsi="Times New Roman" w:cs="Times New Roman"/>
+          <w:sz w:val="28"/>
+          <w:szCs w:val="28"/>
+        </w:rPr>
+        <w:lastRenderedPageBreak/>
+        <w:drawing>
+          <wp:inline distT="0" distB="0" distL="0" distR="0" wp14:anchorId="728184B7" wp14:editId="76088ED1">
+            <wp:extent cx="5943600" cy="2974975"/>
+            <wp:effectExtent l="0" t="0" r="0" b="0"/>
+            <wp:docPr id="787968733" name="Hình ảnh 1" descr="Ảnh có chứa văn bản, ảnh chụp màn hình, phần mềm, Phần mềm đa phương tiện&#10;&#10;Mô tả được tạo tự động"/>
+            <wp:cNvGraphicFramePr>
+              <a:graphicFrameLocks xmlns:a="http://schemas.openxmlformats.org/drawingml/2006/main" noChangeAspect="1"/>
+            </wp:cNvGraphicFramePr>
+            <a:graphic xmlns:a="http://schemas.openxmlformats.org/drawingml/2006/main">
+              <a:graphicData uri="http://schemas.openxmlformats.org/drawingml/2006/picture">
+                <pic:pic xmlns:pic="http://schemas.openxmlformats.org/drawingml/2006/picture">
+                  <pic:nvPicPr>
+                    <pic:cNvPr id="787968733" name="Hình ảnh 1" descr="Ảnh có chứa văn bản, ảnh chụp màn hình, phần mềm, Phần mềm đa phương tiện&#10;&#10;Mô tả được tạo tự động"/>
+                    <pic:cNvPicPr/>
+                  </pic:nvPicPr>
+                  <pic:blipFill>
+                    <a:blip r:embed="rId16"/>
+                    <a:stretch>
+                      <a:fillRect/>
+                    </a:stretch>
+                  </pic:blipFill>
+                  <pic:spPr>
+                    <a:xfrm>
+                      <a:off x="0" y="0"/>
+                      <a:ext cx="5943600" cy="2974975"/>
+                    </a:xfrm>
+                    <a:prstGeom prst="rect">
+                      <a:avLst/>
+                    </a:prstGeom>
+                  </pic:spPr>
+                </pic:pic>
+              </a:graphicData>
+            </a:graphic>
+          </wp:inline>
+        </w:drawing>
+      </w:r>
+    </w:p>
+    <w:p>
+      <w:pPr>
+        <w:rPr>
+          <w:rFonts w:ascii="Times New Roman" w:hAnsi="Times New Roman" w:cs="Times New Roman"/>
+          <w:sz w:val="28"/>
+          <w:szCs w:val="28"/>
+        </w:rPr>
+      </w:pPr>
+      <w:r>
+        <w:rPr>
+          <w:rFonts w:ascii="Times New Roman" w:hAnsi="Times New Roman" w:cs="Times New Roman"/>
+          <w:sz w:val="28"/>
+          <w:szCs w:val="28"/>
+        </w:rPr>
+        <w:drawing>
+          <wp:inline distT="0" distB="0" distL="0" distR="0" wp14:anchorId="75703D08" wp14:editId="1F829FCD">
+            <wp:extent cx="5943600" cy="1370330"/>
+            <wp:effectExtent l="0" t="0" r="0" b="1270"/>
+            <wp:docPr id="926970758" name="Hình ảnh 1" descr="Ảnh có chứa văn bản, Phông chữ, hàng, ảnh chụp màn hình&#10;&#10;Mô tả được tạo tự động"/>
+            <wp:cNvGraphicFramePr>
+              <a:graphicFrameLocks xmlns:a="http://schemas.openxmlformats.org/drawingml/2006/main" noChangeAspect="1"/>
+            </wp:cNvGraphicFramePr>
+            <a:graphic xmlns:a="http://schemas.openxmlformats.org/drawingml/2006/main">
+              <a:graphicData uri="http://schemas.openxmlformats.org/drawingml/2006/picture">
+                <pic:pic xmlns:pic="http://schemas.openxmlformats.org/drawingml/2006/picture">
+                  <pic:nvPicPr>
+                    <pic:cNvPr id="926970758" name="Hình ảnh 1" descr="Ảnh có chứa văn bản, Phông chữ, hàng, ảnh chụp màn hình&#10;&#10;Mô tả được tạo tự động"/>
+                    <pic:cNvPicPr/>
+                  </pic:nvPicPr>
+                  <pic:blipFill>
+                    <a:blip r:embed="rId17"/>
+                    <a:stretch>
+                      <a:fillRect/>
+                    </a:stretch>
+                  </pic:blipFill>
+                  <pic:spPr>
+                    <a:xfrm>
+                      <a:off x="0" y="0"/>
+                      <a:ext cx="5943600" cy="1370330"/>
+                    </a:xfrm>
+                    <a:prstGeom prst="rect">
+                      <a:avLst/>
+                    </a:prstGeom>
+                  </pic:spPr>
+                </pic:pic>
+              </a:graphicData>
+            </a:graphic>
+          </wp:inline>
+        </w:drawing>
+      </w:r>
     </w:p>
     <w:sectPr>
       <w:pgSz w:w="12240" w:h="15840"/>
@@ -333,7 +911,7 @@
 </file>
 
 <file path=word/styles.xml><?xml version="1.0" encoding="utf-8"?>
-<w:styles xmlns:mc="http://schemas.openxmlformats.org/markup-compatibility/2006" xmlns:r="http://schemas.openxmlformats.org/officeDocument/2006/relationships" xmlns:w="http://schemas.openxmlformats.org/wordprocessingml/2006/main" xmlns:w14="http://schemas.microsoft.com/office/word/2010/wordml" xmlns:w15="http://schemas.microsoft.com/office/word/2012/wordml" mc:Ignorable="w14 w15">
+<w:styles xmlns:mc="http://schemas.openxmlformats.org/markup-compatibility/2006" xmlns:r="http://schemas.openxmlformats.org/officeDocument/2006/relationships" xmlns:w="http://schemas.openxmlformats.org/wordprocessingml/2006/main" xmlns:w14="http://schemas.microsoft.com/office/word/2010/wordml" xmlns:w15="http://schemas.microsoft.com/office/word/2012/wordml" xmlns:w16cex="http://schemas.microsoft.com/office/word/2018/wordml/cex" xmlns:w16cid="http://schemas.microsoft.com/office/word/2016/wordml/cid" xmlns:w16="http://schemas.microsoft.com/office/word/2018/wordml" xmlns:w16sdtdh="http://schemas.microsoft.com/office/word/2020/wordml/sdtdatahash" xmlns:w16se="http://schemas.microsoft.com/office/word/2015/wordml/symex" mc:Ignorable="w14 w15 w16se w16cid w16 w16cex w16sdtdh">
   <w:docDefaults>
     <w:rPrDefault>
       <w:rPr>
@@ -349,7 +927,7 @@
       </w:pPr>
     </w:pPrDefault>
   </w:docDefaults>
-  <w:latentStyles w:defLockedState="0" w:defUIPriority="99" w:defSemiHidden="0" w:defUnhideWhenUsed="0" w:defQFormat="0" w:count="371">
+  <w:latentStyles w:defLockedState="0" w:defUIPriority="99" w:defSemiHidden="0" w:defUnhideWhenUsed="0" w:defQFormat="0" w:count="376">
     <w:lsdException w:name="Normal" w:uiPriority="0" w:qFormat="1"/>
     <w:lsdException w:name="heading 1" w:uiPriority="9" w:qFormat="1"/>
     <w:lsdException w:name="heading 2" w:semiHidden="1" w:uiPriority="9" w:unhideWhenUsed="1" w:qFormat="1"/>
@@ -721,18 +1299,23 @@
     <w:lsdException w:name="List Table 5 Dark Accent 6" w:uiPriority="50"/>
     <w:lsdException w:name="List Table 6 Colorful Accent 6" w:uiPriority="51"/>
     <w:lsdException w:name="List Table 7 Colorful Accent 6" w:uiPriority="52"/>
+    <w:lsdException w:name="Mention" w:semiHidden="1" w:unhideWhenUsed="1"/>
+    <w:lsdException w:name="Smart Hyperlink" w:semiHidden="1" w:unhideWhenUsed="1"/>
+    <w:lsdException w:name="Hashtag" w:semiHidden="1" w:unhideWhenUsed="1"/>
+    <w:lsdException w:name="Unresolved Mention" w:semiHidden="1" w:unhideWhenUsed="1"/>
+    <w:lsdException w:name="Smart Link" w:semiHidden="1" w:unhideWhenUsed="1"/>
   </w:latentStyles>
-  <w:style w:type="paragraph" w:default="1" w:styleId="Normal">
+  <w:style w:type="paragraph" w:default="1" w:styleId="Binhthng">
     <w:name w:val="Normal"/>
     <w:qFormat/>
   </w:style>
-  <w:style w:type="character" w:default="1" w:styleId="DefaultParagraphFont">
+  <w:style w:type="character" w:default="1" w:styleId="Phngmcinhcuaoanvn">
     <w:name w:val="Default Paragraph Font"/>
     <w:uiPriority w:val="1"/>
     <w:semiHidden/>
     <w:unhideWhenUsed/>
   </w:style>
-  <w:style w:type="table" w:default="1" w:styleId="TableNormal">
+  <w:style w:type="table" w:default="1" w:styleId="BangThngthng">
     <w:name w:val="Normal Table"/>
     <w:uiPriority w:val="99"/>
     <w:semiHidden/>
@@ -747,7 +1330,7 @@
       </w:tblCellMar>
     </w:tblPr>
   </w:style>
-  <w:style w:type="numbering" w:default="1" w:styleId="NoList">
+  <w:style w:type="numbering" w:default="1" w:styleId="Khngco">
     <w:name w:val="No List"/>
     <w:uiPriority w:val="99"/>
     <w:semiHidden/>

</xml_diff>